<commit_message>
Added new domain assumption regarding interface provide by authorities
</commit_message>
<xml_diff>
--- a/RASD/Domain Assumptions_formalized.docx
+++ b/RASD/Domain Assumptions_formalized.docx
@@ -184,142 +184,137 @@
           <w:szCs w:val="32"/>
         </w:rPr>
       </w:pPr>
-    </w:p>
-    <w:p>
-      <w:pPr>
-        <w:rPr>
-          <w:sz w:val="32"/>
-          <w:szCs w:val="32"/>
-        </w:rPr>
-      </w:pPr>
-      <w:r>
-        <w:rPr>
-          <w:sz w:val="32"/>
-          <w:szCs w:val="32"/>
-        </w:rPr>
-        <w:t>Constraints:</w:t>
-      </w:r>
-    </w:p>
-    <w:p>
-      <w:pPr>
-        <w:rPr>
-          <w:sz w:val="32"/>
-          <w:szCs w:val="32"/>
-        </w:rPr>
-      </w:pPr>
-      <w:r>
-        <w:rPr>
-          <w:sz w:val="32"/>
-          <w:szCs w:val="32"/>
-        </w:rPr>
-        <w:t>C1:</w:t>
-      </w:r>
-      <w:r>
-        <w:rPr>
-          <w:sz w:val="32"/>
-          <w:szCs w:val="32"/>
-        </w:rPr>
-        <w:t xml:space="preserve"> User location included in the report is assumed to be accurate within an error range of 10 meters</w:t>
-      </w:r>
-    </w:p>
-    <w:p>
-      <w:pPr>
-        <w:rPr>
-          <w:sz w:val="32"/>
-          <w:szCs w:val="32"/>
-        </w:rPr>
-      </w:pPr>
-      <w:r>
-        <w:rPr>
-          <w:sz w:val="32"/>
-          <w:szCs w:val="32"/>
-        </w:rPr>
-        <w:t xml:space="preserve">C2: </w:t>
-      </w:r>
-      <w:r>
-        <w:rPr>
-          <w:sz w:val="32"/>
-          <w:szCs w:val="32"/>
-        </w:rPr>
-        <w:t>Image resolution</w:t>
-      </w:r>
-      <w:r>
-        <w:rPr>
-          <w:sz w:val="32"/>
-          <w:szCs w:val="32"/>
-        </w:rPr>
-        <w:t>/quality/size</w:t>
-      </w:r>
-      <w:r>
-        <w:rPr>
-          <w:sz w:val="32"/>
-          <w:szCs w:val="32"/>
-        </w:rPr>
-        <w:t xml:space="preserve"> taken by users is at least X</w:t>
-      </w:r>
-    </w:p>
-    <w:p>
-      <w:pPr>
-        <w:rPr>
-          <w:sz w:val="32"/>
-          <w:szCs w:val="32"/>
-        </w:rPr>
-      </w:pPr>
-    </w:p>
-    <w:p>
-      <w:pPr>
-        <w:rPr>
-          <w:sz w:val="32"/>
-          <w:szCs w:val="32"/>
-        </w:rPr>
-      </w:pPr>
-    </w:p>
-    <w:p>
-      <w:pPr>
-        <w:rPr>
-          <w:sz w:val="32"/>
-          <w:szCs w:val="32"/>
-        </w:rPr>
-      </w:pPr>
-      <w:r>
-        <w:rPr>
-          <w:sz w:val="32"/>
-          <w:szCs w:val="32"/>
-        </w:rPr>
-        <w:t>Notes:</w:t>
-      </w:r>
-    </w:p>
-    <w:p>
-      <w:pPr>
-        <w:rPr>
-          <w:sz w:val="32"/>
-          <w:szCs w:val="32"/>
-        </w:rPr>
-      </w:pPr>
-      <w:r>
-        <w:rPr>
-          <w:sz w:val="32"/>
-          <w:szCs w:val="32"/>
-        </w:rPr>
-        <w:t>1-Maybe internet yes/no</w:t>
-      </w:r>
-    </w:p>
-    <w:p>
-      <w:pPr>
-        <w:rPr>
-          <w:sz w:val="32"/>
-          <w:szCs w:val="32"/>
-        </w:rPr>
-      </w:pPr>
-      <w:r>
-        <w:rPr>
-          <w:sz w:val="32"/>
-          <w:szCs w:val="32"/>
-        </w:rPr>
-        <w:t>2-should be revisited</w:t>
-      </w:r>
+      <w:r>
+        <w:rPr>
+          <w:sz w:val="32"/>
+          <w:szCs w:val="32"/>
+        </w:rPr>
+        <w:t xml:space="preserve">D8: The municipality is assumed to provide an interface for the submission of records of reported violations, refined insights produced by the system and suggested interventions </w:t>
+      </w:r>
+    </w:p>
+    <w:p>
+      <w:pPr>
+        <w:rPr>
+          <w:sz w:val="32"/>
+          <w:szCs w:val="32"/>
+        </w:rPr>
+      </w:pPr>
       <w:bookmarkStart w:id="0" w:name="_GoBack"/>
       <w:bookmarkEnd w:id="0"/>
+    </w:p>
+    <w:p>
+      <w:pPr>
+        <w:rPr>
+          <w:sz w:val="32"/>
+          <w:szCs w:val="32"/>
+        </w:rPr>
+      </w:pPr>
+    </w:p>
+    <w:p>
+      <w:pPr>
+        <w:rPr>
+          <w:sz w:val="32"/>
+          <w:szCs w:val="32"/>
+        </w:rPr>
+      </w:pPr>
+      <w:r>
+        <w:rPr>
+          <w:sz w:val="32"/>
+          <w:szCs w:val="32"/>
+        </w:rPr>
+        <w:t>Constraints:</w:t>
+      </w:r>
+    </w:p>
+    <w:p>
+      <w:pPr>
+        <w:rPr>
+          <w:sz w:val="32"/>
+          <w:szCs w:val="32"/>
+        </w:rPr>
+      </w:pPr>
+      <w:r>
+        <w:rPr>
+          <w:sz w:val="32"/>
+          <w:szCs w:val="32"/>
+        </w:rPr>
+        <w:t>C1: User location included in the report is assumed to be accurate within an error range of 10 meters</w:t>
+      </w:r>
+    </w:p>
+    <w:p>
+      <w:pPr>
+        <w:rPr>
+          <w:sz w:val="32"/>
+          <w:szCs w:val="32"/>
+        </w:rPr>
+      </w:pPr>
+      <w:r>
+        <w:rPr>
+          <w:sz w:val="32"/>
+          <w:szCs w:val="32"/>
+        </w:rPr>
+        <w:t>C2: Image resolution/quality/size taken by users is at least X</w:t>
+      </w:r>
+    </w:p>
+    <w:p>
+      <w:pPr>
+        <w:rPr>
+          <w:sz w:val="32"/>
+          <w:szCs w:val="32"/>
+        </w:rPr>
+      </w:pPr>
+    </w:p>
+    <w:p>
+      <w:pPr>
+        <w:rPr>
+          <w:sz w:val="32"/>
+          <w:szCs w:val="32"/>
+        </w:rPr>
+      </w:pPr>
+    </w:p>
+    <w:p>
+      <w:pPr>
+        <w:rPr>
+          <w:sz w:val="32"/>
+          <w:szCs w:val="32"/>
+        </w:rPr>
+      </w:pPr>
+      <w:r>
+        <w:rPr>
+          <w:sz w:val="32"/>
+          <w:szCs w:val="32"/>
+        </w:rPr>
+        <w:t>Notes:</w:t>
+      </w:r>
+    </w:p>
+    <w:p>
+      <w:pPr>
+        <w:rPr>
+          <w:sz w:val="32"/>
+          <w:szCs w:val="32"/>
+        </w:rPr>
+      </w:pPr>
+      <w:r>
+        <w:rPr>
+          <w:sz w:val="32"/>
+          <w:szCs w:val="32"/>
+        </w:rPr>
+        <w:t>1-Maybe internet yes/no</w:t>
+      </w:r>
+    </w:p>
+    <w:p>
+      <w:pPr>
+        <w:rPr>
+          <w:sz w:val="32"/>
+          <w:szCs w:val="32"/>
+        </w:rPr>
+      </w:pPr>
+      <w:r>
+        <w:rPr>
+          <w:sz w:val="32"/>
+          <w:szCs w:val="32"/>
+        </w:rPr>
+        <w:t>2-should be revisited</w:t>
+      </w:r>
     </w:p>
     <w:p>
       <w:pPr>

</xml_diff>

<commit_message>
added domain assumption D9
</commit_message>
<xml_diff>
--- a/RASD/Domain Assumptions_formalized.docx
+++ b/RASD/Domain Assumptions_formalized.docx
@@ -116,7 +116,21 @@
           <w:sz w:val="32"/>
           <w:szCs w:val="32"/>
         </w:rPr>
-        <w:t>: User devices used for reporting violations has functioning a camera and GPS</w:t>
+        <w:t xml:space="preserve">: User devices used for reporting violations has </w:t>
+      </w:r>
+      <w:r>
+        <w:rPr>
+          <w:sz w:val="32"/>
+          <w:szCs w:val="32"/>
+        </w:rPr>
+        <w:t xml:space="preserve">a </w:t>
+      </w:r>
+      <w:r>
+        <w:rPr>
+          <w:sz w:val="32"/>
+          <w:szCs w:val="32"/>
+        </w:rPr>
+        <w:t>functioning camera and GPS</w:t>
       </w:r>
     </w:p>
     <w:p>
@@ -199,8 +213,23 @@
           <w:szCs w:val="32"/>
         </w:rPr>
       </w:pPr>
+      <w:r>
+        <w:rPr>
+          <w:sz w:val="32"/>
+          <w:szCs w:val="32"/>
+        </w:rPr>
+        <w:t>D9: The communication of accident reports by the municipality is assumed to be proactive</w:t>
+      </w:r>
       <w:bookmarkStart w:id="0" w:name="_GoBack"/>
       <w:bookmarkEnd w:id="0"/>
+    </w:p>
+    <w:p>
+      <w:pPr>
+        <w:rPr>
+          <w:sz w:val="32"/>
+          <w:szCs w:val="32"/>
+        </w:rPr>
+      </w:pPr>
     </w:p>
     <w:p>
       <w:pPr>

</xml_diff>

<commit_message>
EDIT: Removed assumption D9 due to removing G6
</commit_message>
<xml_diff>
--- a/RASD/Domain Assumptions_formalized.docx
+++ b/RASD/Domain Assumptions_formalized.docx
@@ -213,23 +213,8 @@
           <w:szCs w:val="32"/>
         </w:rPr>
       </w:pPr>
-      <w:r>
-        <w:rPr>
-          <w:sz w:val="32"/>
-          <w:szCs w:val="32"/>
-        </w:rPr>
-        <w:t>D9: The communication of accident reports by the municipality is assumed to be proactive</w:t>
-      </w:r>
       <w:bookmarkStart w:id="0" w:name="_GoBack"/>
       <w:bookmarkEnd w:id="0"/>
-    </w:p>
-    <w:p>
-      <w:pPr>
-        <w:rPr>
-          <w:sz w:val="32"/>
-          <w:szCs w:val="32"/>
-        </w:rPr>
-      </w:pPr>
     </w:p>
     <w:p>
       <w:pPr>

</xml_diff>